<commit_message>
updated table of contents (.docx) Added used orm tool (5.3.2)
</commit_message>
<xml_diff>
--- a/Project Documents/inzynierka spis tresci.docx
+++ b/Project Documents/inzynierka spis tresci.docx
@@ -10,8 +10,10 @@
         <w:rPr>
           <w:highlight w:val="yellow"/>
         </w:rPr>
-        <w:t>SEBA</w:t>
-      </w:r>
+        <w:t>NALEPKA</w:t>
+      </w:r>
+      <w:bookmarkStart w:id="0" w:name="_GoBack"/>
+      <w:bookmarkEnd w:id="0"/>
     </w:p>
     <w:p>
       <w:pPr>
@@ -21,7 +23,7 @@
         <w:rPr>
           <w:highlight w:val="green"/>
         </w:rPr>
-        <w:t>LISU</w:t>
+        <w:t>LIS</w:t>
       </w:r>
     </w:p>
     <w:p>
@@ -34,6 +36,12 @@
         </w:rPr>
         <w:t>OGI</w:t>
       </w:r>
+      <w:r>
+        <w:rPr>
+          <w:highlight w:val="magenta"/>
+        </w:rPr>
+        <w:t>ERMANN</w:t>
+      </w:r>
     </w:p>
     <w:p>
       <w:pPr>
@@ -133,6 +141,54 @@
         </w:numPr>
       </w:pPr>
       <w:r>
+        <w:t>Wykorzystane technologie</w:t>
+      </w:r>
+    </w:p>
+    <w:p>
+      <w:pPr>
+        <w:pStyle w:val="Akapitzlist"/>
+        <w:numPr>
+          <w:ilvl w:val="2"/>
+          <w:numId w:val="2"/>
+        </w:numPr>
+      </w:pPr>
+      <w:r>
+        <w:t>.NET / C#</w:t>
+      </w:r>
+    </w:p>
+    <w:p>
+      <w:pPr>
+        <w:pStyle w:val="Akapitzlist"/>
+        <w:numPr>
+          <w:ilvl w:val="2"/>
+          <w:numId w:val="2"/>
+        </w:numPr>
+      </w:pPr>
+      <w:r>
+        <w:t>WPF</w:t>
+      </w:r>
+    </w:p>
+    <w:p>
+      <w:pPr>
+        <w:pStyle w:val="Akapitzlist"/>
+        <w:numPr>
+          <w:ilvl w:val="2"/>
+          <w:numId w:val="2"/>
+        </w:numPr>
+      </w:pPr>
+      <w:r>
+        <w:t>XAML</w:t>
+      </w:r>
+    </w:p>
+    <w:p>
+      <w:pPr>
+        <w:pStyle w:val="Akapitzlist"/>
+        <w:numPr>
+          <w:ilvl w:val="1"/>
+          <w:numId w:val="2"/>
+        </w:numPr>
+      </w:pPr>
+      <w:r>
         <w:t>Wykorzystane narzędzia</w:t>
       </w:r>
     </w:p>
@@ -343,87 +399,418 @@
           <w:ilvl w:val="2"/>
           <w:numId w:val="2"/>
         </w:numPr>
+      </w:pPr>
+      <w:proofErr w:type="spellStart"/>
+      <w:r>
         <w:rPr>
           <w:highlight w:val="magenta"/>
         </w:rPr>
-      </w:pPr>
+        <w:t>PDFsharp</w:t>
+      </w:r>
+      <w:proofErr w:type="spellEnd"/>
+      <w:r>
+        <w:rPr>
+          <w:highlight w:val="magenta"/>
+        </w:rPr>
+        <w:t xml:space="preserve"> &amp; </w:t>
+      </w:r>
       <w:proofErr w:type="spellStart"/>
       <w:r>
         <w:rPr>
           <w:highlight w:val="magenta"/>
         </w:rPr>
-        <w:t>PDFsharp</w:t>
+        <w:t>MigraDoc</w:t>
       </w:r>
       <w:proofErr w:type="spellEnd"/>
       <w:r>
+        <w:t xml:space="preserve"> </w:t>
+      </w:r>
+      <w:r>
+        <w:rPr>
+          <w:highlight w:val="yellow"/>
+        </w:rPr>
+        <w:br/>
+      </w:r>
+    </w:p>
+    <w:p>
+      <w:pPr>
+        <w:pStyle w:val="Akapitzlist"/>
+        <w:numPr>
+          <w:ilvl w:val="0"/>
+          <w:numId w:val="2"/>
+        </w:numPr>
+      </w:pPr>
+      <w:r>
+        <w:t>Implementacja</w:t>
+      </w:r>
+    </w:p>
+    <w:p>
+      <w:pPr>
+        <w:pStyle w:val="Akapitzlist"/>
+        <w:numPr>
+          <w:ilvl w:val="1"/>
+          <w:numId w:val="2"/>
+        </w:numPr>
+        <w:rPr>
+          <w:highlight w:val="yellow"/>
+        </w:rPr>
+      </w:pPr>
+      <w:r>
+        <w:rPr>
+          <w:highlight w:val="yellow"/>
+        </w:rPr>
+        <w:t>Architektura aplikacji</w:t>
+      </w:r>
+      <w:r>
+        <w:rPr>
+          <w:highlight w:val="yellow"/>
+        </w:rPr>
+        <w:t xml:space="preserve"> </w:t>
+      </w:r>
+    </w:p>
+    <w:p>
+      <w:pPr>
+        <w:pStyle w:val="Akapitzlist"/>
+        <w:numPr>
+          <w:ilvl w:val="2"/>
+          <w:numId w:val="2"/>
+        </w:numPr>
+      </w:pPr>
+      <w:r>
+        <w:t>Przeznaczenie wzorców architektonicznych</w:t>
+      </w:r>
+    </w:p>
+    <w:p>
+      <w:pPr>
+        <w:pStyle w:val="Akapitzlist"/>
+        <w:numPr>
+          <w:ilvl w:val="2"/>
+          <w:numId w:val="2"/>
+        </w:numPr>
+      </w:pPr>
+      <w:r>
+        <w:t>Zastosowany wzorzec architektoniczny – MVVM</w:t>
+      </w:r>
+    </w:p>
+    <w:p>
+      <w:pPr>
+        <w:pStyle w:val="Akapitzlist"/>
+        <w:numPr>
+          <w:ilvl w:val="2"/>
+          <w:numId w:val="2"/>
+        </w:numPr>
+      </w:pPr>
+      <w:r>
+        <w:t xml:space="preserve">Model aplikacji </w:t>
+      </w:r>
+      <w:r>
+        <w:rPr>
+          <w:i/>
+        </w:rPr>
+        <w:t>/klasy/</w:t>
+      </w:r>
+    </w:p>
+    <w:p>
+      <w:pPr>
+        <w:pStyle w:val="Akapitzlist"/>
+        <w:numPr>
+          <w:ilvl w:val="1"/>
+          <w:numId w:val="2"/>
+        </w:numPr>
+        <w:rPr>
+          <w:highlight w:val="green"/>
+        </w:rPr>
+      </w:pPr>
+      <w:r>
+        <w:rPr>
+          <w:highlight w:val="green"/>
+        </w:rPr>
+        <w:t>Architektura bazy danych</w:t>
+      </w:r>
+    </w:p>
+    <w:p>
+      <w:pPr>
+        <w:pStyle w:val="Akapitzlist"/>
+        <w:numPr>
+          <w:ilvl w:val="2"/>
+          <w:numId w:val="2"/>
+        </w:numPr>
+      </w:pPr>
+      <w:r>
+        <w:t>Definicja bazy danych</w:t>
+      </w:r>
+    </w:p>
+    <w:p>
+      <w:pPr>
+        <w:pStyle w:val="Akapitzlist"/>
+        <w:numPr>
+          <w:ilvl w:val="2"/>
+          <w:numId w:val="2"/>
+        </w:numPr>
+      </w:pPr>
+      <w:r>
+        <w:t>MS-SQL – Zastosowany system zarządzania bazą danych</w:t>
+      </w:r>
+    </w:p>
+    <w:p>
+      <w:pPr>
+        <w:pStyle w:val="Akapitzlist"/>
+        <w:numPr>
+          <w:ilvl w:val="2"/>
+          <w:numId w:val="2"/>
+        </w:numPr>
+      </w:pPr>
+      <w:r>
+        <w:t>Budowa bazy danych użytej w projekcie</w:t>
+      </w:r>
+    </w:p>
+    <w:p>
+      <w:pPr>
+        <w:pStyle w:val="Akapitzlist"/>
+        <w:numPr>
+          <w:ilvl w:val="3"/>
+          <w:numId w:val="2"/>
+        </w:numPr>
+      </w:pPr>
+      <w:r>
+        <w:t>Model relacyjny bazy danych</w:t>
+      </w:r>
+    </w:p>
+    <w:p>
+      <w:pPr>
+        <w:pStyle w:val="Akapitzlist"/>
+        <w:numPr>
+          <w:ilvl w:val="3"/>
+          <w:numId w:val="2"/>
+        </w:numPr>
+      </w:pPr>
+      <w:r>
+        <w:t>Tabele słownikowe</w:t>
+      </w:r>
+    </w:p>
+    <w:p>
+      <w:pPr>
+        <w:pStyle w:val="Akapitzlist"/>
+        <w:numPr>
+          <w:ilvl w:val="1"/>
+          <w:numId w:val="2"/>
+        </w:numPr>
+        <w:rPr>
+          <w:highlight w:val="yellow"/>
+        </w:rPr>
+      </w:pPr>
+      <w:r>
+        <w:rPr>
+          <w:highlight w:val="yellow"/>
+        </w:rPr>
+        <w:t>Komunikacja bazy danych z projektem programistycznym</w:t>
+      </w:r>
+    </w:p>
+    <w:p>
+      <w:pPr>
+        <w:pStyle w:val="Akapitzlist"/>
+        <w:numPr>
+          <w:ilvl w:val="2"/>
+          <w:numId w:val="2"/>
+        </w:numPr>
+      </w:pPr>
+      <w:r>
+        <w:t>Mapowanie obiektowo-relacyjne</w:t>
+      </w:r>
+    </w:p>
+    <w:p>
+      <w:pPr>
+        <w:pStyle w:val="Akapitzlist"/>
+        <w:numPr>
+          <w:ilvl w:val="2"/>
+          <w:numId w:val="2"/>
+        </w:numPr>
+      </w:pPr>
+      <w:r>
+        <w:t xml:space="preserve">Zastosowane </w:t>
+      </w:r>
+      <w:r>
+        <w:t xml:space="preserve">narzędzie ORM – </w:t>
+      </w:r>
+      <w:proofErr w:type="spellStart"/>
+      <w:r>
+        <w:t>Entity</w:t>
+      </w:r>
+      <w:proofErr w:type="spellEnd"/>
+      <w:r>
+        <w:t xml:space="preserve"> Framework</w:t>
+      </w:r>
+    </w:p>
+    <w:p>
+      <w:pPr>
+        <w:pStyle w:val="Akapitzlist"/>
+        <w:numPr>
+          <w:ilvl w:val="2"/>
+          <w:numId w:val="2"/>
+        </w:numPr>
+      </w:pPr>
+      <w:r>
+        <w:t xml:space="preserve">Dostosowanie </w:t>
+      </w:r>
+      <w:proofErr w:type="spellStart"/>
+      <w:r>
+        <w:t>Entity</w:t>
+      </w:r>
+      <w:proofErr w:type="spellEnd"/>
+      <w:r>
+        <w:t xml:space="preserve"> Framework do wymagań związanych ze wzorcem MVVM.</w:t>
+      </w:r>
+    </w:p>
+    <w:p>
+      <w:pPr>
+        <w:pStyle w:val="Akapitzlist"/>
+        <w:numPr>
+          <w:ilvl w:val="2"/>
+          <w:numId w:val="2"/>
+        </w:numPr>
+      </w:pPr>
+      <w:r>
+        <w:t>Użycie bazy danych ze strony projektu C#</w:t>
+      </w:r>
+    </w:p>
+    <w:p>
+      <w:pPr>
+        <w:pStyle w:val="Akapitzlist"/>
+        <w:numPr>
+          <w:ilvl w:val="1"/>
+          <w:numId w:val="2"/>
+        </w:numPr>
         <w:rPr>
           <w:highlight w:val="magenta"/>
         </w:rPr>
-        <w:t xml:space="preserve"> &amp; </w:t>
+      </w:pPr>
+      <w:r>
+        <w:rPr>
+          <w:highlight w:val="magenta"/>
+        </w:rPr>
+        <w:t>Automatyzacja wydawania kolejnych wersji programu</w:t>
+      </w:r>
+    </w:p>
+    <w:p>
+      <w:pPr>
+        <w:pStyle w:val="Akapitzlist"/>
+        <w:numPr>
+          <w:ilvl w:val="2"/>
+          <w:numId w:val="2"/>
+        </w:numPr>
+      </w:pPr>
+      <w:r>
+        <w:t xml:space="preserve"> </w:t>
       </w:r>
       <w:proofErr w:type="spellStart"/>
       <w:r>
-        <w:rPr>
-          <w:highlight w:val="magenta"/>
-        </w:rPr>
-        <w:t>MigraDoc</w:t>
+        <w:t>Continuous</w:t>
       </w:r>
       <w:proofErr w:type="spellEnd"/>
-    </w:p>
-    <w:p>
-      <w:pPr>
-        <w:pStyle w:val="Akapitzlist"/>
-        <w:numPr>
-          <w:ilvl w:val="2"/>
-          <w:numId w:val="2"/>
-        </w:numPr>
-        <w:rPr>
-          <w:highlight w:val="yellow"/>
-          <w:u w:val="single"/>
-        </w:rPr>
+      <w:r>
+        <w:t xml:space="preserve"> Integration – definicja</w:t>
+      </w:r>
+    </w:p>
+    <w:p>
+      <w:pPr>
+        <w:pStyle w:val="Akapitzlist"/>
+        <w:numPr>
+          <w:ilvl w:val="2"/>
+          <w:numId w:val="2"/>
+        </w:numPr>
       </w:pPr>
       <w:proofErr w:type="spellStart"/>
       <w:r>
-        <w:rPr>
-          <w:rFonts w:ascii="Consolas" w:hAnsi="Consolas" w:cs="Consolas"/>
-          <w:color w:val="008000"/>
-          <w:sz w:val="19"/>
-          <w:szCs w:val="19"/>
-          <w:highlight w:val="yellow"/>
-          <w:u w:val="single"/>
-        </w:rPr>
-        <w:t>GalaSoft.MvvmLight</w:t>
+        <w:t>Continuous</w:t>
       </w:r>
       <w:proofErr w:type="spellEnd"/>
-    </w:p>
-    <w:p>
-      <w:pPr>
-        <w:pStyle w:val="Akapitzlist"/>
-        <w:numPr>
-          <w:ilvl w:val="2"/>
-          <w:numId w:val="2"/>
-        </w:numPr>
-        <w:rPr>
-          <w:highlight w:val="yellow"/>
-        </w:rPr>
+      <w:r>
+        <w:t xml:space="preserve"> Deployment – definicja</w:t>
+      </w:r>
+    </w:p>
+    <w:p>
+      <w:pPr>
+        <w:pStyle w:val="Akapitzlist"/>
+        <w:numPr>
+          <w:ilvl w:val="2"/>
+          <w:numId w:val="2"/>
+        </w:numPr>
       </w:pPr>
       <w:proofErr w:type="spellStart"/>
       <w:r>
-        <w:rPr>
-          <w:rFonts w:ascii="Consolas" w:hAnsi="Consolas" w:cs="Consolas"/>
-          <w:color w:val="008000"/>
-          <w:sz w:val="19"/>
-          <w:szCs w:val="19"/>
-          <w:highlight w:val="yellow"/>
-        </w:rPr>
-        <w:t>EntityFramework</w:t>
+        <w:t>Continuous</w:t>
       </w:r>
       <w:proofErr w:type="spellEnd"/>
       <w:r>
-        <w:rPr>
-          <w:highlight w:val="yellow"/>
-        </w:rPr>
-        <w:br/>
+        <w:t xml:space="preserve"> Delivery – definicja</w:t>
+      </w:r>
+    </w:p>
+    <w:p>
+      <w:pPr>
+        <w:pStyle w:val="Akapitzlist"/>
+        <w:numPr>
+          <w:ilvl w:val="2"/>
+          <w:numId w:val="2"/>
+        </w:numPr>
+      </w:pPr>
+      <w:r>
+        <w:t>Schemat budowania programu (</w:t>
+      </w:r>
+      <w:proofErr w:type="spellStart"/>
+      <w:r>
+        <w:t>build</w:t>
+      </w:r>
+      <w:proofErr w:type="spellEnd"/>
+      <w:r>
+        <w:t xml:space="preserve">, </w:t>
+      </w:r>
+      <w:proofErr w:type="spellStart"/>
+      <w:r>
+        <w:t>static</w:t>
+      </w:r>
+      <w:proofErr w:type="spellEnd"/>
+      <w:r>
+        <w:t xml:space="preserve"> </w:t>
+      </w:r>
+      <w:proofErr w:type="spellStart"/>
+      <w:r>
+        <w:t>code</w:t>
+      </w:r>
+      <w:proofErr w:type="spellEnd"/>
+      <w:r>
+        <w:t xml:space="preserve"> </w:t>
+      </w:r>
+      <w:proofErr w:type="spellStart"/>
+      <w:r>
+        <w:t>analysis</w:t>
+      </w:r>
+      <w:proofErr w:type="spellEnd"/>
+      <w:r>
+        <w:t>, e-</w:t>
+      </w:r>
+      <w:proofErr w:type="spellStart"/>
+      <w:r>
+        <w:t>mails</w:t>
+      </w:r>
+      <w:proofErr w:type="spellEnd"/>
+      <w:r>
+        <w:t xml:space="preserve">, zip </w:t>
+      </w:r>
+      <w:proofErr w:type="spellStart"/>
+      <w:r>
+        <w:t>into</w:t>
+      </w:r>
+      <w:proofErr w:type="spellEnd"/>
+      <w:r>
+        <w:t xml:space="preserve"> </w:t>
+      </w:r>
+      <w:proofErr w:type="spellStart"/>
+      <w:r>
+        <w:t>server</w:t>
+      </w:r>
+      <w:proofErr w:type="spellEnd"/>
+      <w:r>
+        <w:t>? pass)</w:t>
       </w:r>
     </w:p>
     <w:p>
@@ -435,7 +822,7 @@
         </w:numPr>
       </w:pPr>
       <w:r>
-        <w:t>Implementacja</w:t>
+        <w:t>Specyfikacja zewnętrzna</w:t>
       </w:r>
     </w:p>
     <w:p>
@@ -453,55 +840,8 @@
         <w:rPr>
           <w:highlight w:val="yellow"/>
         </w:rPr>
-        <w:t>Architektura aplikacji</w:t>
-      </w:r>
-      <w:r>
-        <w:rPr>
-          <w:highlight w:val="yellow"/>
-        </w:rPr>
-        <w:t xml:space="preserve"> </w:t>
-      </w:r>
-    </w:p>
-    <w:p>
-      <w:pPr>
-        <w:pStyle w:val="Akapitzlist"/>
-        <w:numPr>
-          <w:ilvl w:val="2"/>
-          <w:numId w:val="2"/>
-        </w:numPr>
-      </w:pPr>
-      <w:r>
-        <w:t>Przeznaczenie wzorców architektonicznych</w:t>
-      </w:r>
-    </w:p>
-    <w:p>
-      <w:pPr>
-        <w:pStyle w:val="Akapitzlist"/>
-        <w:numPr>
-          <w:ilvl w:val="2"/>
-          <w:numId w:val="2"/>
-        </w:numPr>
-      </w:pPr>
-      <w:r>
-        <w:t>Zastosowany wzorzec architektoniczny – MVVM</w:t>
-      </w:r>
-    </w:p>
-    <w:p>
-      <w:pPr>
-        <w:pStyle w:val="Akapitzlist"/>
-        <w:numPr>
-          <w:ilvl w:val="2"/>
-          <w:numId w:val="2"/>
-        </w:numPr>
-      </w:pPr>
-      <w:r>
-        <w:t xml:space="preserve">Model aplikacji </w:t>
-      </w:r>
-      <w:r>
-        <w:rPr>
-          <w:i/>
-        </w:rPr>
-        <w:t>/klasy/</w:t>
+        <w:lastRenderedPageBreak/>
+        <w:t>Logowanie</w:t>
       </w:r>
     </w:p>
     <w:p>
@@ -512,336 +852,6 @@
           <w:numId w:val="2"/>
         </w:numPr>
         <w:rPr>
-          <w:highlight w:val="green"/>
-        </w:rPr>
-      </w:pPr>
-      <w:r>
-        <w:rPr>
-          <w:highlight w:val="green"/>
-        </w:rPr>
-        <w:t>Architektura bazy danych</w:t>
-      </w:r>
-    </w:p>
-    <w:p>
-      <w:pPr>
-        <w:pStyle w:val="Akapitzlist"/>
-        <w:numPr>
-          <w:ilvl w:val="2"/>
-          <w:numId w:val="2"/>
-        </w:numPr>
-      </w:pPr>
-      <w:r>
-        <w:t>Definicja bazy danych</w:t>
-      </w:r>
-    </w:p>
-    <w:p>
-      <w:pPr>
-        <w:pStyle w:val="Akapitzlist"/>
-        <w:numPr>
-          <w:ilvl w:val="2"/>
-          <w:numId w:val="2"/>
-        </w:numPr>
-      </w:pPr>
-      <w:r>
-        <w:t>MS-SQL – Zastosowany system zarządzania bazą danych</w:t>
-      </w:r>
-    </w:p>
-    <w:p>
-      <w:pPr>
-        <w:pStyle w:val="Akapitzlist"/>
-        <w:numPr>
-          <w:ilvl w:val="2"/>
-          <w:numId w:val="2"/>
-        </w:numPr>
-      </w:pPr>
-      <w:r>
-        <w:t>Budowa bazy danych użytej w projekcie</w:t>
-      </w:r>
-    </w:p>
-    <w:p>
-      <w:pPr>
-        <w:pStyle w:val="Akapitzlist"/>
-        <w:numPr>
-          <w:ilvl w:val="3"/>
-          <w:numId w:val="2"/>
-        </w:numPr>
-      </w:pPr>
-      <w:r>
-        <w:t>Model relacyjny bazy danych</w:t>
-      </w:r>
-    </w:p>
-    <w:p>
-      <w:pPr>
-        <w:pStyle w:val="Akapitzlist"/>
-        <w:numPr>
-          <w:ilvl w:val="3"/>
-          <w:numId w:val="2"/>
-        </w:numPr>
-      </w:pPr>
-      <w:r>
-        <w:t>Tabele słownikowe</w:t>
-      </w:r>
-    </w:p>
-    <w:p>
-      <w:pPr>
-        <w:pStyle w:val="Akapitzlist"/>
-        <w:numPr>
-          <w:ilvl w:val="1"/>
-          <w:numId w:val="2"/>
-        </w:numPr>
-        <w:rPr>
-          <w:highlight w:val="yellow"/>
-        </w:rPr>
-      </w:pPr>
-      <w:r>
-        <w:rPr>
-          <w:highlight w:val="yellow"/>
-        </w:rPr>
-        <w:t>Komunikacja bazy danych z projektem programistycznym</w:t>
-      </w:r>
-    </w:p>
-    <w:p>
-      <w:pPr>
-        <w:pStyle w:val="Akapitzlist"/>
-        <w:numPr>
-          <w:ilvl w:val="2"/>
-          <w:numId w:val="2"/>
-        </w:numPr>
-      </w:pPr>
-      <w:r>
-        <w:t>Narzędzia ORM</w:t>
-      </w:r>
-    </w:p>
-    <w:p>
-      <w:pPr>
-        <w:pStyle w:val="Akapitzlist"/>
-        <w:numPr>
-          <w:ilvl w:val="2"/>
-          <w:numId w:val="2"/>
-        </w:numPr>
-      </w:pPr>
-      <w:r>
-        <w:t xml:space="preserve">Zastosowane oprogramowanie mapowania obiektowo relacyjnego – </w:t>
-      </w:r>
-      <w:proofErr w:type="spellStart"/>
-      <w:r>
-        <w:t>Entity</w:t>
-      </w:r>
-      <w:proofErr w:type="spellEnd"/>
-      <w:r>
-        <w:t xml:space="preserve"> Framework</w:t>
-      </w:r>
-    </w:p>
-    <w:p>
-      <w:pPr>
-        <w:pStyle w:val="Akapitzlist"/>
-        <w:numPr>
-          <w:ilvl w:val="2"/>
-          <w:numId w:val="2"/>
-        </w:numPr>
-      </w:pPr>
-      <w:r>
-        <w:t xml:space="preserve">Dostosowanie </w:t>
-      </w:r>
-      <w:proofErr w:type="spellStart"/>
-      <w:r>
-        <w:t>Entity</w:t>
-      </w:r>
-      <w:proofErr w:type="spellEnd"/>
-      <w:r>
-        <w:t xml:space="preserve"> Framework do wymagań związanych ze wzorcem MVVM.</w:t>
-      </w:r>
-    </w:p>
-    <w:p>
-      <w:pPr>
-        <w:pStyle w:val="Akapitzlist"/>
-        <w:numPr>
-          <w:ilvl w:val="2"/>
-          <w:numId w:val="2"/>
-        </w:numPr>
-      </w:pPr>
-      <w:r>
-        <w:t>Użycie bazy danych ze strony projektu C#</w:t>
-      </w:r>
-    </w:p>
-    <w:p>
-      <w:pPr>
-        <w:pStyle w:val="Akapitzlist"/>
-        <w:numPr>
-          <w:ilvl w:val="1"/>
-          <w:numId w:val="2"/>
-        </w:numPr>
-        <w:rPr>
-          <w:highlight w:val="magenta"/>
-        </w:rPr>
-      </w:pPr>
-      <w:r>
-        <w:rPr>
-          <w:highlight w:val="magenta"/>
-        </w:rPr>
-        <w:t>Automatyzacja wydawania kolejnych wersji programu</w:t>
-      </w:r>
-    </w:p>
-    <w:p>
-      <w:pPr>
-        <w:pStyle w:val="Akapitzlist"/>
-        <w:numPr>
-          <w:ilvl w:val="2"/>
-          <w:numId w:val="2"/>
-        </w:numPr>
-      </w:pPr>
-      <w:r>
-        <w:t xml:space="preserve"> </w:t>
-      </w:r>
-      <w:proofErr w:type="spellStart"/>
-      <w:r>
-        <w:t>Continuous</w:t>
-      </w:r>
-      <w:proofErr w:type="spellEnd"/>
-      <w:r>
-        <w:t xml:space="preserve"> Integration – definicja</w:t>
-      </w:r>
-    </w:p>
-    <w:p>
-      <w:pPr>
-        <w:pStyle w:val="Akapitzlist"/>
-        <w:numPr>
-          <w:ilvl w:val="2"/>
-          <w:numId w:val="2"/>
-        </w:numPr>
-      </w:pPr>
-      <w:proofErr w:type="spellStart"/>
-      <w:r>
-        <w:t>Continuous</w:t>
-      </w:r>
-      <w:proofErr w:type="spellEnd"/>
-      <w:r>
-        <w:t xml:space="preserve"> Deployment – definicja</w:t>
-      </w:r>
-    </w:p>
-    <w:p>
-      <w:pPr>
-        <w:pStyle w:val="Akapitzlist"/>
-        <w:numPr>
-          <w:ilvl w:val="2"/>
-          <w:numId w:val="2"/>
-        </w:numPr>
-      </w:pPr>
-      <w:proofErr w:type="spellStart"/>
-      <w:r>
-        <w:t>Continuous</w:t>
-      </w:r>
-      <w:proofErr w:type="spellEnd"/>
-      <w:r>
-        <w:t xml:space="preserve"> Delivery – definicja</w:t>
-      </w:r>
-    </w:p>
-    <w:p>
-      <w:pPr>
-        <w:pStyle w:val="Akapitzlist"/>
-        <w:numPr>
-          <w:ilvl w:val="2"/>
-          <w:numId w:val="2"/>
-        </w:numPr>
-      </w:pPr>
-      <w:r>
-        <w:t>Schemat budowania programu (</w:t>
-      </w:r>
-      <w:proofErr w:type="spellStart"/>
-      <w:r>
-        <w:t>build</w:t>
-      </w:r>
-      <w:proofErr w:type="spellEnd"/>
-      <w:r>
-        <w:t xml:space="preserve">, </w:t>
-      </w:r>
-      <w:proofErr w:type="spellStart"/>
-      <w:r>
-        <w:t>static</w:t>
-      </w:r>
-      <w:proofErr w:type="spellEnd"/>
-      <w:r>
-        <w:t xml:space="preserve"> </w:t>
-      </w:r>
-      <w:proofErr w:type="spellStart"/>
-      <w:r>
-        <w:t>code</w:t>
-      </w:r>
-      <w:proofErr w:type="spellEnd"/>
-      <w:r>
-        <w:t xml:space="preserve"> </w:t>
-      </w:r>
-      <w:proofErr w:type="spellStart"/>
-      <w:r>
-        <w:t>analysis</w:t>
-      </w:r>
-      <w:proofErr w:type="spellEnd"/>
-      <w:r>
-        <w:t>, e-</w:t>
-      </w:r>
-      <w:proofErr w:type="spellStart"/>
-      <w:r>
-        <w:t>mails</w:t>
-      </w:r>
-      <w:proofErr w:type="spellEnd"/>
-      <w:r>
-        <w:t xml:space="preserve">, zip </w:t>
-      </w:r>
-      <w:proofErr w:type="spellStart"/>
-      <w:r>
-        <w:t>into</w:t>
-      </w:r>
-      <w:proofErr w:type="spellEnd"/>
-      <w:r>
-        <w:t xml:space="preserve"> </w:t>
-      </w:r>
-      <w:proofErr w:type="spellStart"/>
-      <w:r>
-        <w:t>server</w:t>
-      </w:r>
-      <w:proofErr w:type="spellEnd"/>
-      <w:r>
-        <w:t>? pass)</w:t>
-      </w:r>
-    </w:p>
-    <w:p>
-      <w:pPr>
-        <w:pStyle w:val="Akapitzlist"/>
-        <w:numPr>
-          <w:ilvl w:val="0"/>
-          <w:numId w:val="2"/>
-        </w:numPr>
-      </w:pPr>
-      <w:r>
-        <w:t>Specyfikacja zewnętrzna</w:t>
-      </w:r>
-    </w:p>
-    <w:p>
-      <w:pPr>
-        <w:pStyle w:val="Akapitzlist"/>
-        <w:numPr>
-          <w:ilvl w:val="1"/>
-          <w:numId w:val="2"/>
-        </w:numPr>
-        <w:rPr>
-          <w:highlight w:val="yellow"/>
-        </w:rPr>
-      </w:pPr>
-      <w:r>
-        <w:rPr>
-          <w:highlight w:val="yellow"/>
-        </w:rPr>
-        <w:t>Logowanie</w:t>
-      </w:r>
-    </w:p>
-    <w:p>
-      <w:pPr>
-        <w:pStyle w:val="Akapitzlist"/>
-        <w:numPr>
-          <w:ilvl w:val="1"/>
-          <w:numId w:val="2"/>
-        </w:numPr>
-        <w:rPr>
           <w:highlight w:val="yellow"/>
         </w:rPr>
       </w:pPr>
@@ -861,7 +871,6 @@
         </w:numPr>
       </w:pPr>
       <w:r>
-        <w:lastRenderedPageBreak/>
         <w:t>Opis klienta</w:t>
       </w:r>
     </w:p>
@@ -1247,8 +1256,6 @@
           <w:numId w:val="2"/>
         </w:numPr>
       </w:pPr>
-      <w:bookmarkStart w:id="0" w:name="_GoBack"/>
-      <w:bookmarkEnd w:id="0"/>
       <w:r>
         <w:t>Perspektywy rozwoju oprogramowania</w:t>
       </w:r>

</xml_diff>